<commit_message>
problem statement update in documentation
</commit_message>
<xml_diff>
--- a/Documentation - Hackathon_Selenium_Sentinals.docx
+++ b/Documentation - Hackathon_Selenium_Sentinals.docx
@@ -15,27 +15,20 @@
           <w:color w:val="8C00E2"/>
           <w:lang w:val="en-US"/>
         </w:rPr>
-        <w:t xml:space="preserve">Team: </w:t>
+        <w:t xml:space="preserve">Team: Selenium </w:t>
       </w:r>
       <w:r>
         <w:rPr>
           <w:color w:val="8C00E2"/>
           <w:lang w:val="en-US"/>
         </w:rPr>
-        <w:t xml:space="preserve">Selenium </w:t>
+        <w:t>Se</w:t>
       </w:r>
       <w:r>
         <w:rPr>
           <w:color w:val="8C00E2"/>
           <w:lang w:val="en-US"/>
         </w:rPr>
-        <w:t>Se</w:t>
-      </w:r>
-      <w:r>
-        <w:rPr>
-          <w:color w:val="8C00E2"/>
-          <w:lang w:val="en-US"/>
-        </w:rPr>
         <w:t>ntinels</w:t>
       </w:r>
     </w:p>
@@ -54,13 +47,7 @@
         <w:rPr>
           <w:lang w:val="en-US"/>
         </w:rPr>
-        <w:t>Monika</w:t>
-      </w:r>
-      <w:r>
-        <w:rPr>
-          <w:lang w:val="en-US"/>
-        </w:rPr>
-        <w:t xml:space="preserve"> </w:t>
+        <w:t xml:space="preserve">Monika </w:t>
       </w:r>
       <w:r>
         <w:rPr>
@@ -270,7 +257,7 @@
           <w:lang w:val="en-US"/>
         </w:rPr>
         <w:drawing>
-          <wp:inline distT="0" distB="0" distL="0" distR="0" wp14:anchorId="435B6E68" wp14:editId="33C9FDEC">
+          <wp:inline distT="0" distB="0" distL="0" distR="0" wp14:anchorId="435B6E68" wp14:editId="17D376DF">
             <wp:extent cx="5731510" cy="2837815"/>
             <wp:effectExtent l="0" t="0" r="2540" b="635"/>
             <wp:docPr id="1060817688" name="Picture 1" descr="A screenshot of a computer&#10;&#10;AI-generated content may be incorrect."/>
@@ -367,8 +354,8 @@
         </w:rPr>
         <w:lastRenderedPageBreak/>
         <w:drawing>
-          <wp:inline distT="0" distB="0" distL="0" distR="0" wp14:anchorId="5E7FE1BC" wp14:editId="5A89F1C6">
-            <wp:extent cx="5731510" cy="2861310"/>
+          <wp:inline distT="0" distB="0" distL="0" distR="0" wp14:anchorId="5E7FE1BC" wp14:editId="30A53725">
+            <wp:extent cx="5731510" cy="2255789"/>
             <wp:effectExtent l="0" t="0" r="2540" b="0"/>
             <wp:docPr id="733228771" name="Picture 1" descr="A screenshot of a computer&#10;&#10;AI-generated content may be incorrect."/>
             <wp:cNvGraphicFramePr>
@@ -381,20 +368,29 @@
                     <pic:cNvPr id="733228771" name="Picture 1" descr="A screenshot of a computer&#10;&#10;AI-generated content may be incorrect."/>
                     <pic:cNvPicPr/>
                   </pic:nvPicPr>
-                  <pic:blipFill>
+                  <pic:blipFill rotWithShape="1">
                     <a:blip r:embed="rId7"/>
+                    <a:srcRect b="21162"/>
                     <a:stretch>
                       <a:fillRect/>
                     </a:stretch>
                   </pic:blipFill>
-                  <pic:spPr>
+                  <pic:spPr bwMode="auto">
                     <a:xfrm>
                       <a:off x="0" y="0"/>
-                      <a:ext cx="5731510" cy="2861310"/>
+                      <a:ext cx="5731510" cy="2255789"/>
                     </a:xfrm>
                     <a:prstGeom prst="rect">
                       <a:avLst/>
                     </a:prstGeom>
+                    <a:ln>
+                      <a:noFill/>
+                    </a:ln>
+                    <a:extLst>
+                      <a:ext uri="{53640926-AAD7-44D8-BBD7-CCE9431645EC}">
+                        <a14:shadowObscured xmlns:a14="http://schemas.microsoft.com/office/drawing/2010/main"/>
+                      </a:ext>
+                    </a:extLst>
                   </pic:spPr>
                 </pic:pic>
               </a:graphicData>
@@ -409,6 +405,84 @@
           <w:lang w:val="en-US"/>
         </w:rPr>
       </w:pPr>
+    </w:p>
+    <w:p>
+      <w:pPr>
+        <w:pStyle w:val="Heading2"/>
+        <w:rPr>
+          <w:color w:val="8C00E2"/>
+          <w:lang w:val="en-US"/>
+        </w:rPr>
+      </w:pPr>
+      <w:r>
+        <w:rPr>
+          <w:color w:val="8C00E2"/>
+          <w:lang w:val="en-US"/>
+        </w:rPr>
+        <w:t>Problem Statement:</w:t>
+      </w:r>
+    </w:p>
+    <w:p>
+      <w:pPr>
+        <w:ind w:firstLine="720"/>
+        <w:rPr>
+          <w:lang w:val="en-US"/>
+        </w:rPr>
+      </w:pPr>
+      <w:r>
+        <w:rPr>
+          <w:lang w:val="en-US"/>
+        </w:rPr>
+        <w:t>The Training Support website (https://training-support.net/) is a dynamic demo platform designed to help users practice web automation using Selenium WebDriver. However, ensuring consistent functionality and usability across its interactive components—such as alerts, forms, tables, drag-and-drop features, and dynamic web elements—poses a challenge without a structured automation framework.</w:t>
+      </w:r>
+    </w:p>
+    <w:p>
+      <w:pPr>
+        <w:ind w:firstLine="720"/>
+        <w:rPr>
+          <w:lang w:val="en-US"/>
+        </w:rPr>
+      </w:pPr>
+      <w:r>
+        <w:rPr>
+          <w:lang w:val="en-US"/>
+        </w:rPr>
+        <w:t>Manual testing of these frequently changing and varied UI elements is time-consuming, error-prone, and inefficient for repeatable quality assurance cycles.</w:t>
+      </w:r>
+    </w:p>
+    <w:p>
+      <w:pPr>
+        <w:ind w:firstLine="720"/>
+        <w:rPr>
+          <w:lang w:val="en-US"/>
+        </w:rPr>
+      </w:pPr>
+      <w:r>
+        <w:rPr>
+          <w:lang w:val="en-US"/>
+        </w:rPr>
+        <w:t xml:space="preserve">To address this, </w:t>
+      </w:r>
+      <w:r>
+        <w:rPr>
+          <w:b/>
+          <w:bCs/>
+          <w:lang w:val="en-US"/>
+        </w:rPr>
+        <w:t>we aimed to design and implement a comprehensive Selenium + TestNG test automation suite using Page Object Model</w:t>
+      </w:r>
+      <w:r>
+        <w:rPr>
+          <w:lang w:val="en-US"/>
+        </w:rPr>
+        <w:t xml:space="preserve"> that verifies end-to-end functionality, maintains test reliability, and integrates seamlessly with agile development workflows (Jira + GitHub), thereby supporting continuous testing and faster feedback cycles</w:t>
+      </w:r>
+      <w:r>
+        <w:rPr>
+          <w:lang w:val="en-US"/>
+        </w:rPr>
+        <w:t>.</w:t>
+      </w:r>
     </w:p>
     <w:p>
       <w:pPr>
@@ -573,6 +647,7 @@
         <w:rPr>
           <w:color w:val="8C00E2"/>
         </w:rPr>
+        <w:lastRenderedPageBreak/>
         <w:t>Project Highlights</w:t>
       </w:r>
     </w:p>
@@ -730,7 +805,6 @@
           <w:bCs/>
           <w:lang w:val="en-US"/>
         </w:rPr>
-        <w:lastRenderedPageBreak/>
         <w:t>Test Coverage</w:t>
       </w:r>
     </w:p>
@@ -1122,12 +1196,85 @@
           <w:lang w:val="en-US"/>
         </w:rPr>
       </w:pPr>
-      <w:r>
+    </w:p>
+    <w:p>
+      <w:pPr>
         <w:rPr>
           <w:b/>
           <w:bCs/>
           <w:lang w:val="en-US"/>
         </w:rPr>
+      </w:pPr>
+    </w:p>
+    <w:p>
+      <w:pPr>
+        <w:rPr>
+          <w:b/>
+          <w:bCs/>
+          <w:lang w:val="en-US"/>
+        </w:rPr>
+      </w:pPr>
+    </w:p>
+    <w:p>
+      <w:pPr>
+        <w:rPr>
+          <w:b/>
+          <w:bCs/>
+          <w:lang w:val="en-US"/>
+        </w:rPr>
+      </w:pPr>
+    </w:p>
+    <w:p>
+      <w:pPr>
+        <w:rPr>
+          <w:b/>
+          <w:bCs/>
+          <w:lang w:val="en-US"/>
+        </w:rPr>
+      </w:pPr>
+    </w:p>
+    <w:p>
+      <w:pPr>
+        <w:rPr>
+          <w:b/>
+          <w:bCs/>
+          <w:lang w:val="en-US"/>
+        </w:rPr>
+      </w:pPr>
+    </w:p>
+    <w:p>
+      <w:pPr>
+        <w:rPr>
+          <w:b/>
+          <w:bCs/>
+          <w:lang w:val="en-US"/>
+        </w:rPr>
+      </w:pPr>
+    </w:p>
+    <w:p>
+      <w:pPr>
+        <w:rPr>
+          <w:b/>
+          <w:bCs/>
+          <w:lang w:val="en-US"/>
+        </w:rPr>
+      </w:pPr>
+    </w:p>
+    <w:p>
+      <w:pPr>
+        <w:rPr>
+          <w:b/>
+          <w:bCs/>
+          <w:lang w:val="en-US"/>
+        </w:rPr>
+      </w:pPr>
+      <w:r>
+        <w:rPr>
+          <w:b/>
+          <w:bCs/>
+          <w:lang w:val="en-US"/>
+        </w:rPr>
+        <w:lastRenderedPageBreak/>
         <w:t>Workflow Diagram</w:t>
       </w:r>
     </w:p>

</xml_diff>